<commit_message>
use case csomagok aktorral kiegeszitve
</commit_message>
<xml_diff>
--- a/Sprint4-KövetelménySpecifikacio/Rejtély.docx
+++ b/Sprint4-KövetelménySpecifikacio/Rejtély.docx
@@ -1557,12 +1557,6 @@
         <w:gridCol w:w="567"/>
       </w:tblGrid>
       <w:tr>
-        <w:tblPrEx>
-          <w:tblCellMar>
-            <w:top w:w="0" w:type="dxa"/>
-            <w:bottom w:w="0" w:type="dxa"/>
-          </w:tblCellMar>
-        </w:tblPrEx>
         <w:tc>
           <w:tcPr>
             <w:tcW w:w="2313" w:type="dxa"/>
@@ -1894,12 +1888,6 @@
         </w:tc>
       </w:tr>
       <w:tr>
-        <w:tblPrEx>
-          <w:tblCellMar>
-            <w:top w:w="0" w:type="dxa"/>
-            <w:bottom w:w="0" w:type="dxa"/>
-          </w:tblCellMar>
-        </w:tblPrEx>
         <w:tc>
           <w:tcPr>
             <w:tcW w:w="2313" w:type="dxa"/>
@@ -2238,12 +2226,6 @@
         </w:tc>
       </w:tr>
       <w:tr>
-        <w:tblPrEx>
-          <w:tblCellMar>
-            <w:top w:w="0" w:type="dxa"/>
-            <w:bottom w:w="0" w:type="dxa"/>
-          </w:tblCellMar>
-        </w:tblPrEx>
         <w:tc>
           <w:tcPr>
             <w:tcW w:w="2313" w:type="dxa"/>
@@ -2584,12 +2566,6 @@
         </w:tc>
       </w:tr>
       <w:tr>
-        <w:tblPrEx>
-          <w:tblCellMar>
-            <w:top w:w="0" w:type="dxa"/>
-            <w:bottom w:w="0" w:type="dxa"/>
-          </w:tblCellMar>
-        </w:tblPrEx>
         <w:tc>
           <w:tcPr>
             <w:tcW w:w="2313" w:type="dxa"/>
@@ -2929,12 +2905,6 @@
         </w:tc>
       </w:tr>
       <w:tr>
-        <w:tblPrEx>
-          <w:tblCellMar>
-            <w:top w:w="0" w:type="dxa"/>
-            <w:bottom w:w="0" w:type="dxa"/>
-          </w:tblCellMar>
-        </w:tblPrEx>
         <w:tc>
           <w:tcPr>
             <w:tcW w:w="2313" w:type="dxa"/>
@@ -3275,12 +3245,6 @@
         </w:tc>
       </w:tr>
       <w:tr>
-        <w:tblPrEx>
-          <w:tblCellMar>
-            <w:top w:w="0" w:type="dxa"/>
-            <w:bottom w:w="0" w:type="dxa"/>
-          </w:tblCellMar>
-        </w:tblPrEx>
         <w:tc>
           <w:tcPr>
             <w:tcW w:w="2313" w:type="dxa"/>
@@ -3621,12 +3585,6 @@
         </w:tc>
       </w:tr>
       <w:tr>
-        <w:tblPrEx>
-          <w:tblCellMar>
-            <w:top w:w="0" w:type="dxa"/>
-            <w:bottom w:w="0" w:type="dxa"/>
-          </w:tblCellMar>
-        </w:tblPrEx>
         <w:tc>
           <w:tcPr>
             <w:tcW w:w="2313" w:type="dxa"/>
@@ -4026,12 +3984,6 @@
         <w:gridCol w:w="3402"/>
       </w:tblGrid>
       <w:tr>
-        <w:tblPrEx>
-          <w:tblCellMar>
-            <w:top w:w="0" w:type="dxa"/>
-            <w:bottom w:w="0" w:type="dxa"/>
-          </w:tblCellMar>
-        </w:tblPrEx>
         <w:tc>
           <w:tcPr>
             <w:tcW w:w="3404" w:type="dxa"/>
@@ -4098,12 +4050,6 @@
         </w:tc>
       </w:tr>
       <w:tr>
-        <w:tblPrEx>
-          <w:tblCellMar>
-            <w:top w:w="0" w:type="dxa"/>
-            <w:bottom w:w="0" w:type="dxa"/>
-          </w:tblCellMar>
-        </w:tblPrEx>
         <w:tc>
           <w:tcPr>
             <w:tcW w:w="3404" w:type="dxa"/>
@@ -4170,12 +4116,6 @@
         </w:tc>
       </w:tr>
       <w:tr>
-        <w:tblPrEx>
-          <w:tblCellMar>
-            <w:top w:w="0" w:type="dxa"/>
-            <w:bottom w:w="0" w:type="dxa"/>
-          </w:tblCellMar>
-        </w:tblPrEx>
         <w:tc>
           <w:tcPr>
             <w:tcW w:w="3404" w:type="dxa"/>
@@ -4242,12 +4182,6 @@
         </w:tc>
       </w:tr>
       <w:tr>
-        <w:tblPrEx>
-          <w:tblCellMar>
-            <w:top w:w="0" w:type="dxa"/>
-            <w:bottom w:w="0" w:type="dxa"/>
-          </w:tblCellMar>
-        </w:tblPrEx>
         <w:tc>
           <w:tcPr>
             <w:tcW w:w="3404" w:type="dxa"/>
@@ -4314,12 +4248,6 @@
         </w:tc>
       </w:tr>
       <w:tr>
-        <w:tblPrEx>
-          <w:tblCellMar>
-            <w:top w:w="0" w:type="dxa"/>
-            <w:bottom w:w="0" w:type="dxa"/>
-          </w:tblCellMar>
-        </w:tblPrEx>
         <w:tc>
           <w:tcPr>
             <w:tcW w:w="3404" w:type="dxa"/>
@@ -4386,12 +4314,6 @@
         </w:tc>
       </w:tr>
       <w:tr>
-        <w:tblPrEx>
-          <w:tblCellMar>
-            <w:top w:w="0" w:type="dxa"/>
-            <w:bottom w:w="0" w:type="dxa"/>
-          </w:tblCellMar>
-        </w:tblPrEx>
         <w:tc>
           <w:tcPr>
             <w:tcW w:w="3404" w:type="dxa"/>
@@ -4458,12 +4380,6 @@
         </w:tc>
       </w:tr>
       <w:tr>
-        <w:tblPrEx>
-          <w:tblCellMar>
-            <w:top w:w="0" w:type="dxa"/>
-            <w:bottom w:w="0" w:type="dxa"/>
-          </w:tblCellMar>
-        </w:tblPrEx>
         <w:tc>
           <w:tcPr>
             <w:tcW w:w="3404" w:type="dxa"/>
@@ -4530,12 +4446,6 @@
         </w:tc>
       </w:tr>
       <w:tr>
-        <w:tblPrEx>
-          <w:tblCellMar>
-            <w:top w:w="0" w:type="dxa"/>
-            <w:bottom w:w="0" w:type="dxa"/>
-          </w:tblCellMar>
-        </w:tblPrEx>
         <w:tc>
           <w:tcPr>
             <w:tcW w:w="3404" w:type="dxa"/>
@@ -4602,12 +4512,6 @@
         </w:tc>
       </w:tr>
       <w:tr>
-        <w:tblPrEx>
-          <w:tblCellMar>
-            <w:top w:w="0" w:type="dxa"/>
-            <w:bottom w:w="0" w:type="dxa"/>
-          </w:tblCellMar>
-        </w:tblPrEx>
         <w:tc>
           <w:tcPr>
             <w:tcW w:w="3404" w:type="dxa"/>
@@ -4732,12 +4636,6 @@
         <w:gridCol w:w="4534"/>
       </w:tblGrid>
       <w:tr>
-        <w:tblPrEx>
-          <w:tblCellMar>
-            <w:top w:w="0" w:type="dxa"/>
-            <w:bottom w:w="0" w:type="dxa"/>
-          </w:tblCellMar>
-        </w:tblPrEx>
         <w:tc>
           <w:tcPr>
             <w:tcW w:w="4537" w:type="dxa"/>
@@ -4804,12 +4702,6 @@
         </w:tc>
       </w:tr>
       <w:tr>
-        <w:tblPrEx>
-          <w:tblCellMar>
-            <w:top w:w="0" w:type="dxa"/>
-            <w:bottom w:w="0" w:type="dxa"/>
-          </w:tblCellMar>
-        </w:tblPrEx>
         <w:tc>
           <w:tcPr>
             <w:tcW w:w="4537" w:type="dxa"/>
@@ -4877,12 +4769,6 @@
         </w:tc>
       </w:tr>
       <w:tr>
-        <w:tblPrEx>
-          <w:tblCellMar>
-            <w:top w:w="0" w:type="dxa"/>
-            <w:bottom w:w="0" w:type="dxa"/>
-          </w:tblCellMar>
-        </w:tblPrEx>
         <w:tc>
           <w:tcPr>
             <w:tcW w:w="4537" w:type="dxa"/>
@@ -4949,12 +4835,6 @@
         </w:tc>
       </w:tr>
       <w:tr>
-        <w:tblPrEx>
-          <w:tblCellMar>
-            <w:top w:w="0" w:type="dxa"/>
-            <w:bottom w:w="0" w:type="dxa"/>
-          </w:tblCellMar>
-        </w:tblPrEx>
         <w:tc>
           <w:tcPr>
             <w:tcW w:w="4537" w:type="dxa"/>
@@ -5021,12 +4901,6 @@
         </w:tc>
       </w:tr>
       <w:tr>
-        <w:tblPrEx>
-          <w:tblCellMar>
-            <w:top w:w="0" w:type="dxa"/>
-            <w:bottom w:w="0" w:type="dxa"/>
-          </w:tblCellMar>
-        </w:tblPrEx>
         <w:tc>
           <w:tcPr>
             <w:tcW w:w="4537" w:type="dxa"/>
@@ -5093,12 +4967,6 @@
         </w:tc>
       </w:tr>
       <w:tr>
-        <w:tblPrEx>
-          <w:tblCellMar>
-            <w:top w:w="0" w:type="dxa"/>
-            <w:bottom w:w="0" w:type="dxa"/>
-          </w:tblCellMar>
-        </w:tblPrEx>
         <w:tc>
           <w:tcPr>
             <w:tcW w:w="4537" w:type="dxa"/>
@@ -5165,12 +5033,6 @@
         </w:tc>
       </w:tr>
       <w:tr>
-        <w:tblPrEx>
-          <w:tblCellMar>
-            <w:top w:w="0" w:type="dxa"/>
-            <w:bottom w:w="0" w:type="dxa"/>
-          </w:tblCellMar>
-        </w:tblPrEx>
         <w:tc>
           <w:tcPr>
             <w:tcW w:w="4537" w:type="dxa"/>
@@ -5237,12 +5099,6 @@
         </w:tc>
       </w:tr>
       <w:tr>
-        <w:tblPrEx>
-          <w:tblCellMar>
-            <w:top w:w="0" w:type="dxa"/>
-            <w:bottom w:w="0" w:type="dxa"/>
-          </w:tblCellMar>
-        </w:tblPrEx>
         <w:tc>
           <w:tcPr>
             <w:tcW w:w="4537" w:type="dxa"/>
@@ -5309,12 +5165,6 @@
         </w:tc>
       </w:tr>
       <w:tr>
-        <w:tblPrEx>
-          <w:tblCellMar>
-            <w:top w:w="0" w:type="dxa"/>
-            <w:bottom w:w="0" w:type="dxa"/>
-          </w:tblCellMar>
-        </w:tblPrEx>
         <w:tc>
           <w:tcPr>
             <w:tcW w:w="4537" w:type="dxa"/>
@@ -6488,7 +6338,7 @@
           <v:rect id="rectole0000000000" o:spid="_x0000_i1025" style="width:437.4pt;height:270.6pt" o:ole="" o:preferrelative="t" stroked="f">
             <v:imagedata r:id="rId5" o:title=""/>
           </v:rect>
-          <o:OLEObject Type="Embed" ProgID="StaticMetafile" ShapeID="rectole0000000000" DrawAspect="Content" ObjectID="_1740229619" r:id="rId6"/>
+          <o:OLEObject Type="Embed" ProgID="StaticMetafile" ShapeID="rectole0000000000" DrawAspect="Content" ObjectID="_1740426069" r:id="rId6"/>
         </w:object>
       </w:r>
     </w:p>
@@ -6648,7 +6498,7 @@
           <v:rect id="rectole0000000001" o:spid="_x0000_i1026" style="width:331.2pt;height:587.4pt" o:ole="" o:preferrelative="t" stroked="f">
             <v:imagedata r:id="rId7" o:title=""/>
           </v:rect>
-          <o:OLEObject Type="Embed" ProgID="StaticMetafile" ShapeID="rectole0000000001" DrawAspect="Content" ObjectID="_1740229620" r:id="rId8"/>
+          <o:OLEObject Type="Embed" ProgID="StaticMetafile" ShapeID="rectole0000000001" DrawAspect="Content" ObjectID="_1740426070" r:id="rId8"/>
         </w:object>
       </w:r>
     </w:p>
@@ -6728,12 +6578,6 @@
         <w:gridCol w:w="1052"/>
       </w:tblGrid>
       <w:tr>
-        <w:tblPrEx>
-          <w:tblCellMar>
-            <w:top w:w="0" w:type="dxa"/>
-            <w:bottom w:w="0" w:type="dxa"/>
-          </w:tblCellMar>
-        </w:tblPrEx>
         <w:tc>
           <w:tcPr>
             <w:tcW w:w="2068" w:type="dxa"/>
@@ -6980,12 +6824,6 @@
         </w:tc>
       </w:tr>
       <w:tr>
-        <w:tblPrEx>
-          <w:tblCellMar>
-            <w:top w:w="0" w:type="dxa"/>
-            <w:bottom w:w="0" w:type="dxa"/>
-          </w:tblCellMar>
-        </w:tblPrEx>
         <w:tc>
           <w:tcPr>
             <w:tcW w:w="2068" w:type="dxa"/>
@@ -7226,12 +7064,6 @@
         </w:tc>
       </w:tr>
       <w:tr>
-        <w:tblPrEx>
-          <w:tblCellMar>
-            <w:top w:w="0" w:type="dxa"/>
-            <w:bottom w:w="0" w:type="dxa"/>
-          </w:tblCellMar>
-        </w:tblPrEx>
         <w:tc>
           <w:tcPr>
             <w:tcW w:w="2068" w:type="dxa"/>
@@ -7478,12 +7310,6 @@
         </w:tc>
       </w:tr>
       <w:tr>
-        <w:tblPrEx>
-          <w:tblCellMar>
-            <w:top w:w="0" w:type="dxa"/>
-            <w:bottom w:w="0" w:type="dxa"/>
-          </w:tblCellMar>
-        </w:tblPrEx>
         <w:tc>
           <w:tcPr>
             <w:tcW w:w="2068" w:type="dxa"/>
@@ -7723,12 +7549,6 @@
         </w:tc>
       </w:tr>
       <w:tr>
-        <w:tblPrEx>
-          <w:tblCellMar>
-            <w:top w:w="0" w:type="dxa"/>
-            <w:bottom w:w="0" w:type="dxa"/>
-          </w:tblCellMar>
-        </w:tblPrEx>
         <w:tc>
           <w:tcPr>
             <w:tcW w:w="2068" w:type="dxa"/>
@@ -7975,12 +7795,6 @@
         </w:tc>
       </w:tr>
       <w:tr>
-        <w:tblPrEx>
-          <w:tblCellMar>
-            <w:top w:w="0" w:type="dxa"/>
-            <w:bottom w:w="0" w:type="dxa"/>
-          </w:tblCellMar>
-        </w:tblPrEx>
         <w:tc>
           <w:tcPr>
             <w:tcW w:w="2068" w:type="dxa"/>
@@ -8227,12 +8041,6 @@
         </w:tc>
       </w:tr>
       <w:tr>
-        <w:tblPrEx>
-          <w:tblCellMar>
-            <w:top w:w="0" w:type="dxa"/>
-            <w:bottom w:w="0" w:type="dxa"/>
-          </w:tblCellMar>
-        </w:tblPrEx>
         <w:tc>
           <w:tcPr>
             <w:tcW w:w="2068" w:type="dxa"/>
@@ -8479,12 +8287,6 @@
         </w:tc>
       </w:tr>
       <w:tr>
-        <w:tblPrEx>
-          <w:tblCellMar>
-            <w:top w:w="0" w:type="dxa"/>
-            <w:bottom w:w="0" w:type="dxa"/>
-          </w:tblCellMar>
-        </w:tblPrEx>
         <w:tc>
           <w:tcPr>
             <w:tcW w:w="2068" w:type="dxa"/>
@@ -8731,12 +8533,6 @@
         </w:tc>
       </w:tr>
       <w:tr>
-        <w:tblPrEx>
-          <w:tblCellMar>
-            <w:top w:w="0" w:type="dxa"/>
-            <w:bottom w:w="0" w:type="dxa"/>
-          </w:tblCellMar>
-        </w:tblPrEx>
         <w:tc>
           <w:tcPr>
             <w:tcW w:w="2068" w:type="dxa"/>
@@ -9398,7 +9194,7 @@
           <v:rect id="rectole0000000002" o:spid="_x0000_i1027" style="width:437.4pt;height:241.2pt" o:ole="" o:preferrelative="t" stroked="f">
             <v:imagedata r:id="rId9" o:title=""/>
           </v:rect>
-          <o:OLEObject Type="Embed" ProgID="StaticMetafile" ShapeID="rectole0000000002" DrawAspect="Content" ObjectID="_1740229621" r:id="rId10"/>
+          <o:OLEObject Type="Embed" ProgID="StaticMetafile" ShapeID="rectole0000000002" DrawAspect="Content" ObjectID="_1740426071" r:id="rId10"/>
         </w:object>
       </w:r>
     </w:p>
@@ -9545,7 +9341,7 @@
           <v:rect id="rectole0000000003" o:spid="_x0000_i1028" style="width:445.8pt;height:728.4pt" o:ole="" o:preferrelative="t" stroked="f">
             <v:imagedata r:id="rId11" o:title=""/>
           </v:rect>
-          <o:OLEObject Type="Embed" ProgID="StaticMetafile" ShapeID="rectole0000000003" DrawAspect="Content" ObjectID="_1740229622" r:id="rId12"/>
+          <o:OLEObject Type="Embed" ProgID="StaticMetafile" ShapeID="rectole0000000003" DrawAspect="Content" ObjectID="_1740426072" r:id="rId12"/>
         </w:object>
       </w:r>
     </w:p>
@@ -9584,7 +9380,7 @@
           <v:rect id="rectole0000000004" o:spid="_x0000_i1029" style="width:437.4pt;height:224.4pt" o:ole="" o:preferrelative="t" stroked="f">
             <v:imagedata r:id="rId13" o:title=""/>
           </v:rect>
-          <o:OLEObject Type="Embed" ProgID="StaticMetafile" ShapeID="rectole0000000004" DrawAspect="Content" ObjectID="_1740229623" r:id="rId14"/>
+          <o:OLEObject Type="Embed" ProgID="StaticMetafile" ShapeID="rectole0000000004" DrawAspect="Content" ObjectID="_1740426073" r:id="rId14"/>
         </w:object>
       </w:r>
     </w:p>
@@ -9660,7 +9456,7 @@
           <v:rect id="rectole0000000005" o:spid="_x0000_i1030" style="width:437.4pt;height:186pt" o:ole="" o:preferrelative="t" stroked="f">
             <v:imagedata r:id="rId15" o:title=""/>
           </v:rect>
-          <o:OLEObject Type="Embed" ProgID="StaticMetafile" ShapeID="rectole0000000005" DrawAspect="Content" ObjectID="_1740229624" r:id="rId16"/>
+          <o:OLEObject Type="Embed" ProgID="StaticMetafile" ShapeID="rectole0000000005" DrawAspect="Content" ObjectID="_1740426074" r:id="rId16"/>
         </w:object>
       </w:r>
     </w:p>
@@ -9977,51 +9773,6 @@
           <w:sz w:val="40"/>
         </w:rPr>
         <w:t>4.2 Funkcionális követelmények</w:t>
-      </w:r>
-    </w:p>
-    <w:p>
-      <w:pPr>
-        <w:numPr>
-          <w:ilvl w:val="0"/>
-          <w:numId w:val="23"/>
-        </w:numPr>
-        <w:spacing w:line="240" w:lineRule="auto"/>
-        <w:ind w:left="720" w:hanging="360"/>
-        <w:rPr>
-          <w:rFonts w:ascii="Calibri" w:eastAsia="Calibri" w:hAnsi="Calibri" w:cs="Calibri"/>
-          <w:b/>
-          <w:color w:val="000000"/>
-          <w:sz w:val="24"/>
-        </w:rPr>
-      </w:pPr>
-      <w:r>
-        <w:rPr>
-          <w:rFonts w:ascii="Calibri" w:eastAsia="Calibri" w:hAnsi="Calibri" w:cs="Calibri"/>
-          <w:b/>
-          <w:color w:val="000000"/>
-          <w:sz w:val="24"/>
-        </w:rPr>
-        <w:t>Üzemeltető hozzáférés:</w:t>
-      </w:r>
-    </w:p>
-    <w:p>
-      <w:pPr>
-        <w:spacing w:line="240" w:lineRule="auto"/>
-        <w:ind w:left="360"/>
-        <w:rPr>
-          <w:rFonts w:ascii="Calibri" w:eastAsia="Calibri" w:hAnsi="Calibri" w:cs="Calibri"/>
-          <w:color w:val="000000"/>
-          <w:sz w:val="24"/>
-          <w:u w:val="single"/>
-        </w:rPr>
-      </w:pPr>
-      <w:r>
-        <w:object w:dxaOrig="5541" w:dyaOrig="6336" w14:anchorId="15CD4FC4">
-          <v:rect id="rectole0000000006" o:spid="_x0000_i1031" style="width:277.2pt;height:316.8pt" o:ole="" o:preferrelative="t" stroked="f">
-            <v:imagedata r:id="rId17" o:title=""/>
-          </v:rect>
-          <o:OLEObject Type="Embed" ProgID="StaticMetafile" ShapeID="rectole0000000006" DrawAspect="Content" ObjectID="_1740229625" r:id="rId18"/>
-        </w:object>
       </w:r>
     </w:p>
     <w:p>
@@ -10251,6 +10002,7 @@
           <w:rFonts w:ascii="Calibri" w:eastAsia="Calibri" w:hAnsi="Calibri" w:cs="Calibri"/>
           <w:color w:val="000000"/>
         </w:rPr>
+        <w:lastRenderedPageBreak/>
         <w:t>Rendszer frissítés: Az applikáció zavartalan működéséhez szükséges frissítéseket itt lehet elvégezni. Új funkciók bevezetése, biztonsági frissítések, új grafikai felület frissítése, mindenkori törvények és rendeletekhez való megfelelés frissítése.</w:t>
       </w:r>
     </w:p>
@@ -10295,7 +10047,6 @@
           <w:rFonts w:ascii="Calibri" w:eastAsia="Calibri" w:hAnsi="Calibri" w:cs="Calibri"/>
           <w:color w:val="000000"/>
         </w:rPr>
-        <w:lastRenderedPageBreak/>
         <w:t>Hulladék elszállítási információk: Az üzemeltető értesítést kap, a felhasználóktól és az érzékelőktől, a hulladéktárolók telítettségi szintjeiről.</w:t>
       </w:r>
     </w:p>
@@ -10388,21 +10139,6 @@
     <w:p>
       <w:pPr>
         <w:spacing w:line="240" w:lineRule="auto"/>
-        <w:ind w:left="720"/>
-        <w:rPr>
-          <w:rFonts w:ascii="Calibri" w:eastAsia="Calibri" w:hAnsi="Calibri" w:cs="Calibri"/>
-          <w:color w:val="000000"/>
-        </w:rPr>
-      </w:pPr>
-    </w:p>
-    <w:p>
-      <w:pPr>
-        <w:numPr>
-          <w:ilvl w:val="0"/>
-          <w:numId w:val="26"/>
-        </w:numPr>
-        <w:spacing w:line="240" w:lineRule="auto"/>
-        <w:ind w:left="720" w:hanging="360"/>
         <w:rPr>
           <w:rFonts w:ascii="Calibri" w:eastAsia="Calibri" w:hAnsi="Calibri" w:cs="Calibri"/>
           <w:b/>
@@ -10410,35 +10146,6 @@
           <w:sz w:val="24"/>
         </w:rPr>
       </w:pPr>
-      <w:r>
-        <w:rPr>
-          <w:rFonts w:ascii="Calibri" w:eastAsia="Calibri" w:hAnsi="Calibri" w:cs="Calibri"/>
-          <w:b/>
-          <w:color w:val="000000"/>
-          <w:sz w:val="24"/>
-        </w:rPr>
-        <w:t>Felhasználó hozzáférés:</w:t>
-      </w:r>
-    </w:p>
-    <w:p>
-      <w:pPr>
-        <w:spacing w:line="240" w:lineRule="auto"/>
-        <w:ind w:left="720"/>
-        <w:rPr>
-          <w:rFonts w:ascii="Calibri" w:eastAsia="Calibri" w:hAnsi="Calibri" w:cs="Calibri"/>
-          <w:color w:val="000000"/>
-          <w:sz w:val="24"/>
-          <w:u w:val="single"/>
-        </w:rPr>
-      </w:pPr>
-      <w:r>
-        <w:object w:dxaOrig="5564" w:dyaOrig="6013" w14:anchorId="0079C100">
-          <v:rect id="rectole0000000007" o:spid="_x0000_i1032" style="width:278.4pt;height:300.6pt" o:ole="" o:preferrelative="t" stroked="f">
-            <v:imagedata r:id="rId19" o:title=""/>
-          </v:rect>
-          <o:OLEObject Type="Embed" ProgID="StaticMetafile" ShapeID="rectole0000000007" DrawAspect="Content" ObjectID="_1740229626" r:id="rId20"/>
-        </w:object>
-      </w:r>
     </w:p>
     <w:p>
       <w:pPr>
@@ -10447,11 +10154,22 @@
         <w:jc w:val="both"/>
         <w:rPr>
           <w:rFonts w:ascii="Calibri" w:eastAsia="Calibri" w:hAnsi="Calibri" w:cs="Calibri"/>
+          <w:b/>
           <w:color w:val="000000"/>
           <w:sz w:val="24"/>
           <w:u w:val="single"/>
         </w:rPr>
       </w:pPr>
+      <w:r>
+        <w:rPr>
+          <w:rFonts w:ascii="Calibri" w:eastAsia="Calibri" w:hAnsi="Calibri" w:cs="Calibri"/>
+          <w:b/>
+          <w:color w:val="000000"/>
+          <w:sz w:val="24"/>
+          <w:u w:val="single"/>
+        </w:rPr>
+        <w:t>A felhasználó use casek csomagokra bontva</w:t>
+      </w:r>
     </w:p>
     <w:p>
       <w:pPr>
@@ -10460,70 +10178,45 @@
         <w:jc w:val="both"/>
         <w:rPr>
           <w:rFonts w:ascii="Calibri" w:eastAsia="Calibri" w:hAnsi="Calibri" w:cs="Calibri"/>
-          <w:b/>
-          <w:color w:val="000000"/>
-          <w:sz w:val="24"/>
-          <w:u w:val="single"/>
-        </w:rPr>
-      </w:pPr>
-      <w:r>
-        <w:rPr>
-          <w:rFonts w:ascii="Calibri" w:eastAsia="Calibri" w:hAnsi="Calibri" w:cs="Calibri"/>
-          <w:b/>
-          <w:color w:val="000000"/>
-          <w:sz w:val="24"/>
-          <w:u w:val="single"/>
-        </w:rPr>
-        <w:t>A felhasználó use casek csomagokra bontva</w:t>
+          <w:color w:val="000000"/>
+        </w:rPr>
+      </w:pPr>
+      <w:r>
+        <w:rPr>
+          <w:rFonts w:ascii="Calibri" w:eastAsia="Calibri" w:hAnsi="Calibri" w:cs="Calibri"/>
+          <w:color w:val="000000"/>
+        </w:rPr>
+        <w:t>Az alábbi csomagokban a vevő use casek vannak tovább bontva, a rendszer könnyebb megértése érdekében.</w:t>
       </w:r>
     </w:p>
     <w:p>
       <w:pPr>
         <w:spacing w:line="240" w:lineRule="auto"/>
         <w:ind w:left="720"/>
-        <w:jc w:val="both"/>
-        <w:rPr>
-          <w:rFonts w:ascii="Calibri" w:eastAsia="Calibri" w:hAnsi="Calibri" w:cs="Calibri"/>
-          <w:color w:val="000000"/>
-        </w:rPr>
-      </w:pPr>
-      <w:r>
-        <w:rPr>
-          <w:rFonts w:ascii="Calibri" w:eastAsia="Calibri" w:hAnsi="Calibri" w:cs="Calibri"/>
-          <w:color w:val="000000"/>
-        </w:rPr>
-        <w:t>Az alábbi csomagokban a vevő use casek vannak tovább bontva, a rendszer könnyebb megértése érdekében.</w:t>
-      </w:r>
+        <w:rPr>
+          <w:rFonts w:ascii="Calibri" w:eastAsia="Calibri" w:hAnsi="Calibri" w:cs="Calibri"/>
+          <w:color w:val="000000"/>
+        </w:rPr>
+      </w:pPr>
     </w:p>
     <w:p>
       <w:pPr>
         <w:spacing w:line="240" w:lineRule="auto"/>
-        <w:ind w:left="720"/>
-        <w:rPr>
-          <w:rFonts w:ascii="Calibri" w:eastAsia="Calibri" w:hAnsi="Calibri" w:cs="Calibri"/>
-          <w:color w:val="000000"/>
-        </w:rPr>
-      </w:pPr>
-    </w:p>
-    <w:p>
-      <w:pPr>
-        <w:spacing w:line="240" w:lineRule="auto"/>
-        <w:rPr>
-          <w:rFonts w:ascii="Calibri" w:eastAsia="Calibri" w:hAnsi="Calibri" w:cs="Calibri"/>
-          <w:color w:val="000000"/>
-        </w:rPr>
-      </w:pPr>
-      <w:r>
-        <w:rPr>
-          <w:rFonts w:ascii="Calibri" w:eastAsia="Calibri" w:hAnsi="Calibri" w:cs="Calibri"/>
-          <w:color w:val="000000"/>
-        </w:rPr>
-        <w:lastRenderedPageBreak/>
+        <w:rPr>
+          <w:rFonts w:ascii="Calibri" w:eastAsia="Calibri" w:hAnsi="Calibri" w:cs="Calibri"/>
+          <w:color w:val="000000"/>
+        </w:rPr>
+      </w:pPr>
+      <w:r>
+        <w:rPr>
+          <w:rFonts w:ascii="Calibri" w:eastAsia="Calibri" w:hAnsi="Calibri" w:cs="Calibri"/>
+          <w:color w:val="000000"/>
+        </w:rPr>
         <w:drawing>
-          <wp:inline distT="0" distB="0" distL="0" distR="0" wp14:anchorId="6D9E6018" wp14:editId="6FD96AC2">
-            <wp:extent cx="4945809" cy="3375953"/>
-            <wp:effectExtent l="0" t="0" r="7620" b="0"/>
-            <wp:docPr id="1" name="Kép 1"/>
+          <wp:inline distT="0" distB="0" distL="0" distR="0" wp14:anchorId="0A5047F3" wp14:editId="44E4F424">
+            <wp:extent cx="5601185" cy="3139712"/>
+            <wp:effectExtent l="0" t="0" r="0" b="3810"/>
+            <wp:docPr id="1" name="Kép 1" descr="A képen diagram látható&#10;&#10;Automatikusan generált leírás"/>
             <wp:cNvGraphicFramePr>
               <a:graphicFrameLocks xmlns:a="http://schemas.openxmlformats.org/drawingml/2006/main" noChangeAspect="1"/>
             </wp:cNvGraphicFramePr>
@@ -10531,11 +10224,11 @@
               <a:graphicData uri="http://schemas.openxmlformats.org/drawingml/2006/picture">
                 <pic:pic xmlns:pic="http://schemas.openxmlformats.org/drawingml/2006/picture">
                   <pic:nvPicPr>
-                    <pic:cNvPr id="1" name=""/>
+                    <pic:cNvPr id="1" name="Kép 1" descr="A képen diagram látható&#10;&#10;Automatikusan generált leírás"/>
                     <pic:cNvPicPr/>
                   </pic:nvPicPr>
                   <pic:blipFill>
-                    <a:blip r:embed="rId21"/>
+                    <a:blip r:embed="rId17"/>
                     <a:stretch>
                       <a:fillRect/>
                     </a:stretch>
@@ -10543,7 +10236,7 @@
                   <pic:spPr>
                     <a:xfrm>
                       <a:off x="0" y="0"/>
-                      <a:ext cx="4945809" cy="3375953"/>
+                      <a:ext cx="5601185" cy="3139712"/>
                     </a:xfrm>
                     <a:prstGeom prst="rect">
                       <a:avLst/>
@@ -10578,11 +10271,12 @@
           <w:rFonts w:ascii="Calibri" w:eastAsia="Calibri" w:hAnsi="Calibri" w:cs="Calibri"/>
           <w:color w:val="000000"/>
         </w:rPr>
+        <w:lastRenderedPageBreak/>
         <w:drawing>
-          <wp:inline distT="0" distB="0" distL="0" distR="0" wp14:anchorId="33CC1FA4" wp14:editId="38E6A661">
-            <wp:extent cx="5136325" cy="3414056"/>
-            <wp:effectExtent l="0" t="0" r="7620" b="0"/>
-            <wp:docPr id="2" name="Kép 2"/>
+          <wp:inline distT="0" distB="0" distL="0" distR="0" wp14:anchorId="7705336E" wp14:editId="03D4E22C">
+            <wp:extent cx="5760720" cy="3098165"/>
+            <wp:effectExtent l="0" t="0" r="0" b="0"/>
+            <wp:docPr id="5" name="Kép 5" descr="A képen diagram látható&#10;&#10;Automatikusan generált leírás"/>
             <wp:cNvGraphicFramePr>
               <a:graphicFrameLocks xmlns:a="http://schemas.openxmlformats.org/drawingml/2006/main" noChangeAspect="1"/>
             </wp:cNvGraphicFramePr>
@@ -10590,11 +10284,11 @@
               <a:graphicData uri="http://schemas.openxmlformats.org/drawingml/2006/picture">
                 <pic:pic xmlns:pic="http://schemas.openxmlformats.org/drawingml/2006/picture">
                   <pic:nvPicPr>
-                    <pic:cNvPr id="1" name=""/>
+                    <pic:cNvPr id="5" name="Kép 5" descr="A képen diagram látható&#10;&#10;Automatikusan generált leírás"/>
                     <pic:cNvPicPr/>
                   </pic:nvPicPr>
                   <pic:blipFill>
-                    <a:blip r:embed="rId22"/>
+                    <a:blip r:embed="rId18"/>
                     <a:stretch>
                       <a:fillRect/>
                     </a:stretch>
@@ -10602,7 +10296,7 @@
                   <pic:spPr>
                     <a:xfrm>
                       <a:off x="0" y="0"/>
-                      <a:ext cx="5136325" cy="3414056"/>
+                      <a:ext cx="5760720" cy="3098165"/>
                     </a:xfrm>
                     <a:prstGeom prst="rect">
                       <a:avLst/>
@@ -10628,12 +10322,11 @@
           <w:rFonts w:ascii="Calibri" w:eastAsia="Calibri" w:hAnsi="Calibri" w:cs="Calibri"/>
           <w:color w:val="000000"/>
         </w:rPr>
-        <w:lastRenderedPageBreak/>
         <w:drawing>
-          <wp:inline distT="0" distB="0" distL="0" distR="0" wp14:anchorId="624DF937" wp14:editId="645EA0E6">
-            <wp:extent cx="4938188" cy="3314987"/>
+          <wp:inline distT="0" distB="0" distL="0" distR="0" wp14:anchorId="13E15A35" wp14:editId="3D242A27">
+            <wp:extent cx="5760720" cy="3023870"/>
             <wp:effectExtent l="0" t="0" r="0" b="0"/>
-            <wp:docPr id="3" name="Kép 3"/>
+            <wp:docPr id="6" name="Kép 6" descr="A képen diagram látható&#10;&#10;Automatikusan generált leírás"/>
             <wp:cNvGraphicFramePr>
               <a:graphicFrameLocks xmlns:a="http://schemas.openxmlformats.org/drawingml/2006/main" noChangeAspect="1"/>
             </wp:cNvGraphicFramePr>
@@ -10641,11 +10334,11 @@
               <a:graphicData uri="http://schemas.openxmlformats.org/drawingml/2006/picture">
                 <pic:pic xmlns:pic="http://schemas.openxmlformats.org/drawingml/2006/picture">
                   <pic:nvPicPr>
-                    <pic:cNvPr id="1" name=""/>
+                    <pic:cNvPr id="6" name="Kép 6" descr="A képen diagram látható&#10;&#10;Automatikusan generált leírás"/>
                     <pic:cNvPicPr/>
                   </pic:nvPicPr>
                   <pic:blipFill>
-                    <a:blip r:embed="rId23"/>
+                    <a:blip r:embed="rId19"/>
                     <a:stretch>
                       <a:fillRect/>
                     </a:stretch>
@@ -10653,7 +10346,7 @@
                   <pic:spPr>
                     <a:xfrm>
                       <a:off x="0" y="0"/>
-                      <a:ext cx="4938188" cy="3314987"/>
+                      <a:ext cx="5760720" cy="3023870"/>
                     </a:xfrm>
                     <a:prstGeom prst="rect">
                       <a:avLst/>
@@ -10688,11 +10381,12 @@
           <w:rFonts w:ascii="Calibri" w:eastAsia="Calibri" w:hAnsi="Calibri" w:cs="Calibri"/>
           <w:color w:val="000000"/>
         </w:rPr>
+        <w:lastRenderedPageBreak/>
         <w:drawing>
-          <wp:inline distT="0" distB="0" distL="0" distR="0" wp14:anchorId="4A85D6A0" wp14:editId="0B87909E">
-            <wp:extent cx="4991533" cy="3360711"/>
+          <wp:inline distT="0" distB="0" distL="0" distR="0" wp14:anchorId="0BB17F1C" wp14:editId="7A4CE7B6">
+            <wp:extent cx="5760720" cy="2945130"/>
             <wp:effectExtent l="0" t="0" r="0" b="0"/>
-            <wp:docPr id="4" name="Kép 4"/>
+            <wp:docPr id="8" name="Kép 8" descr="A képen diagram látható&#10;&#10;Automatikusan generált leírás"/>
             <wp:cNvGraphicFramePr>
               <a:graphicFrameLocks xmlns:a="http://schemas.openxmlformats.org/drawingml/2006/main" noChangeAspect="1"/>
             </wp:cNvGraphicFramePr>
@@ -10700,11 +10394,11 @@
               <a:graphicData uri="http://schemas.openxmlformats.org/drawingml/2006/picture">
                 <pic:pic xmlns:pic="http://schemas.openxmlformats.org/drawingml/2006/picture">
                   <pic:nvPicPr>
-                    <pic:cNvPr id="1" name=""/>
+                    <pic:cNvPr id="8" name="Kép 8" descr="A képen diagram látható&#10;&#10;Automatikusan generált leírás"/>
                     <pic:cNvPicPr/>
                   </pic:nvPicPr>
                   <pic:blipFill>
-                    <a:blip r:embed="rId24"/>
+                    <a:blip r:embed="rId20"/>
                     <a:stretch>
                       <a:fillRect/>
                     </a:stretch>
@@ -10712,7 +10406,7 @@
                   <pic:spPr>
                     <a:xfrm>
                       <a:off x="0" y="0"/>
-                      <a:ext cx="4991533" cy="3360711"/>
+                      <a:ext cx="5760720" cy="2945130"/>
                     </a:xfrm>
                     <a:prstGeom prst="rect">
                       <a:avLst/>
@@ -11039,6 +10733,7 @@
           <w:rFonts w:ascii="Calibri" w:eastAsia="Calibri" w:hAnsi="Calibri" w:cs="Calibri"/>
           <w:color w:val="000000"/>
         </w:rPr>
+        <w:lastRenderedPageBreak/>
         <w:t>Hibabejelentés / Kárbejelentés: Amennyiben a telítettség nem tükrözi a valóságot, a felhasználó módosíthatja azt.</w:t>
       </w:r>
     </w:p>
@@ -11165,10 +10860,10 @@
       </w:pPr>
       <w:r>
         <w:object w:dxaOrig="7940" w:dyaOrig="13443" w14:anchorId="37C8E7A8">
-          <v:rect id="rectole0000000012" o:spid="_x0000_i1037" style="width:397.2pt;height:672pt" o:ole="" o:preferrelative="t" stroked="f">
-            <v:imagedata r:id="rId25" o:title=""/>
+          <v:rect id="rectole0000000012" o:spid="_x0000_i1033" style="width:397.2pt;height:672pt" o:ole="" o:preferrelative="t" stroked="f">
+            <v:imagedata r:id="rId21" o:title=""/>
           </v:rect>
-          <o:OLEObject Type="Embed" ProgID="StaticMetafile" ShapeID="rectole0000000012" DrawAspect="Content" ObjectID="_1740229627" r:id="rId26"/>
+          <o:OLEObject Type="Embed" ProgID="StaticMetafile" ShapeID="rectole0000000012" DrawAspect="Content" ObjectID="_1740426075" r:id="rId22"/>
         </w:object>
       </w:r>
     </w:p>

</xml_diff>